<commit_message>
Refactorización: extracción de método
</commit_message>
<xml_diff>
--- a/Examen_AJPP.docx
+++ b/Examen_AJPP.docx
@@ -1967,133 +1967,10 @@
     </w:p>
     <w:p>
       <w:pPr>
-        <w:jc w:val="both"/>
-        <w:rPr>
-          <w:rFonts w:ascii="Arial" w:hAnsi="Arial" w:cs="Arial"/>
-          <w:b/>
-          <w:color w:val="333333"/>
-          <w:shd w:val="clear" w:color="auto" w:fill="FFFFFF"/>
-        </w:rPr>
-      </w:pPr>
-      <w:bookmarkStart w:id="0" w:name="_GoBack"/>
-      <w:bookmarkEnd w:id="0"/>
-    </w:p>
-    <w:p>
-      <w:pPr>
-        <w:jc w:val="both"/>
-        <w:rPr>
-          <w:rFonts w:ascii="Arial" w:hAnsi="Arial" w:cs="Arial"/>
-          <w:b/>
-          <w:color w:val="333333"/>
-          <w:shd w:val="clear" w:color="auto" w:fill="FFFFFF"/>
-        </w:rPr>
-      </w:pPr>
-    </w:p>
-    <w:p>
-      <w:pPr>
-        <w:jc w:val="both"/>
-        <w:rPr>
-          <w:rFonts w:ascii="Arial" w:hAnsi="Arial" w:cs="Arial"/>
-          <w:b/>
-          <w:color w:val="333333"/>
-          <w:shd w:val="clear" w:color="auto" w:fill="FFFFFF"/>
-        </w:rPr>
-      </w:pPr>
-    </w:p>
-    <w:p>
-      <w:pPr>
-        <w:jc w:val="both"/>
-        <w:rPr>
-          <w:rFonts w:ascii="Arial" w:hAnsi="Arial" w:cs="Arial"/>
-          <w:b/>
-          <w:color w:val="333333"/>
-          <w:shd w:val="clear" w:color="auto" w:fill="FFFFFF"/>
-        </w:rPr>
-      </w:pPr>
-    </w:p>
-    <w:p>
-      <w:pPr>
-        <w:jc w:val="both"/>
-        <w:rPr>
-          <w:rFonts w:ascii="Arial" w:hAnsi="Arial" w:cs="Arial"/>
-          <w:b/>
-          <w:color w:val="333333"/>
-          <w:shd w:val="clear" w:color="auto" w:fill="FFFFFF"/>
-        </w:rPr>
-      </w:pPr>
-    </w:p>
-    <w:p>
-      <w:pPr>
-        <w:jc w:val="both"/>
-        <w:rPr>
-          <w:rFonts w:ascii="Arial" w:hAnsi="Arial" w:cs="Arial"/>
-          <w:b/>
-          <w:color w:val="333333"/>
-          <w:shd w:val="clear" w:color="auto" w:fill="FFFFFF"/>
-        </w:rPr>
-      </w:pPr>
-    </w:p>
-    <w:p>
-      <w:pPr>
-        <w:jc w:val="both"/>
-        <w:rPr>
-          <w:rFonts w:ascii="Arial" w:hAnsi="Arial" w:cs="Arial"/>
-          <w:b/>
-          <w:color w:val="333333"/>
-          <w:shd w:val="clear" w:color="auto" w:fill="FFFFFF"/>
-        </w:rPr>
-      </w:pPr>
-    </w:p>
-    <w:p>
-      <w:pPr>
-        <w:jc w:val="both"/>
-        <w:rPr>
-          <w:rFonts w:ascii="Arial" w:hAnsi="Arial" w:cs="Arial"/>
-          <w:b/>
-          <w:color w:val="333333"/>
-          <w:shd w:val="clear" w:color="auto" w:fill="FFFFFF"/>
-        </w:rPr>
-      </w:pPr>
-    </w:p>
-    <w:p>
-      <w:pPr>
-        <w:jc w:val="both"/>
-        <w:rPr>
-          <w:rFonts w:ascii="Arial" w:hAnsi="Arial" w:cs="Arial"/>
-          <w:b/>
-          <w:color w:val="333333"/>
-          <w:shd w:val="clear" w:color="auto" w:fill="FFFFFF"/>
-        </w:rPr>
-      </w:pPr>
-    </w:p>
-    <w:p>
-      <w:pPr>
-        <w:jc w:val="both"/>
-        <w:rPr>
-          <w:rFonts w:ascii="Arial" w:hAnsi="Arial" w:cs="Arial"/>
-          <w:b/>
-          <w:color w:val="333333"/>
-          <w:shd w:val="clear" w:color="auto" w:fill="FFFFFF"/>
-        </w:rPr>
-      </w:pPr>
-    </w:p>
-    <w:p>
-      <w:pPr>
-        <w:jc w:val="both"/>
-        <w:rPr>
-          <w:rFonts w:ascii="Arial" w:hAnsi="Arial" w:cs="Arial"/>
-          <w:b/>
-          <w:color w:val="333333"/>
-          <w:shd w:val="clear" w:color="auto" w:fill="FFFFFF"/>
-        </w:rPr>
-      </w:pPr>
-    </w:p>
-    <w:p>
-      <w:pPr>
         <w:pStyle w:val="Prrafodelista"/>
         <w:numPr>
           <w:ilvl w:val="0"/>
-          <w:numId w:val="2"/>
+          <w:numId w:val="3"/>
         </w:numPr>
         <w:jc w:val="both"/>
         <w:rPr>
@@ -2106,49 +1983,204 @@
       <w:r>
         <w:rPr>
           <w:rFonts w:ascii="Arial" w:hAnsi="Arial" w:cs="Arial"/>
-          <w:b/>
-          <w:color w:val="333333"/>
-          <w:shd w:val="clear" w:color="auto" w:fill="FFFFFF"/>
-        </w:rPr>
-        <w:t>Realizar el diseño de pruebas (caja negra) para el constructor con parámetro de la clase </w:t>
-      </w:r>
-      <w:r>
-        <w:rPr>
-          <w:rStyle w:val="nfasis"/>
-          <w:rFonts w:ascii="Arial" w:hAnsi="Arial" w:cs="Arial"/>
-          <w:b/>
-          <w:color w:val="333333"/>
-          <w:shd w:val="clear" w:color="auto" w:fill="FFFFFF"/>
-        </w:rPr>
-        <w:t>loto</w:t>
-      </w:r>
-      <w:r>
-        <w:rPr>
-          <w:rFonts w:ascii="Arial" w:hAnsi="Arial" w:cs="Arial"/>
-          <w:b/>
-          <w:color w:val="333333"/>
-          <w:shd w:val="clear" w:color="auto" w:fill="FFFFFF"/>
-        </w:rPr>
-        <w:t>.</w:t>
-      </w:r>
-    </w:p>
-    <w:p>
-      <w:pPr>
-        <w:jc w:val="both"/>
-        <w:rPr>
-          <w:rFonts w:ascii="Arial" w:hAnsi="Arial" w:cs="Arial"/>
-          <w:color w:val="333333"/>
-          <w:shd w:val="clear" w:color="auto" w:fill="FFFFFF"/>
-        </w:rPr>
-      </w:pPr>
-    </w:p>
-    <w:p>
-      <w:pPr>
-        <w:jc w:val="both"/>
-        <w:rPr>
-          <w:u w:val="single"/>
-        </w:rPr>
-      </w:pPr>
+          <w:color w:val="333333"/>
+          <w:shd w:val="clear" w:color="auto" w:fill="FFFFFF"/>
+        </w:rPr>
+        <w:t>Extracción de método.</w:t>
+      </w:r>
+    </w:p>
+    <w:p>
+      <w:pPr>
+        <w:pStyle w:val="Prrafodelista"/>
+        <w:jc w:val="both"/>
+        <w:rPr>
+          <w:rFonts w:ascii="Arial" w:hAnsi="Arial" w:cs="Arial"/>
+          <w:color w:val="333333"/>
+          <w:shd w:val="clear" w:color="auto" w:fill="FFFFFF"/>
+        </w:rPr>
+      </w:pPr>
+      <w:r>
+        <w:rPr>
+          <w:rFonts w:ascii="Arial" w:hAnsi="Arial" w:cs="Arial"/>
+          <w:color w:val="333333"/>
+          <w:shd w:val="clear" w:color="auto" w:fill="FFFFFF"/>
+        </w:rPr>
+        <w:t xml:space="preserve">Como en el constructor con parámetros hay muchas condiciones y </w:t>
+      </w:r>
+      <w:proofErr w:type="spellStart"/>
+      <w:r>
+        <w:rPr>
+          <w:rFonts w:ascii="Arial" w:hAnsi="Arial" w:cs="Arial"/>
+          <w:color w:val="333333"/>
+          <w:shd w:val="clear" w:color="auto" w:fill="FFFFFF"/>
+        </w:rPr>
+        <w:t>for</w:t>
+      </w:r>
+      <w:proofErr w:type="spellEnd"/>
+      <w:r>
+        <w:rPr>
+          <w:rFonts w:ascii="Arial" w:hAnsi="Arial" w:cs="Arial"/>
+          <w:color w:val="333333"/>
+          <w:shd w:val="clear" w:color="auto" w:fill="FFFFFF"/>
+        </w:rPr>
+        <w:t xml:space="preserve"> concatenados optamos por extraer en un método la búsqueda de la repetición del número.</w:t>
+      </w:r>
+    </w:p>
+    <w:p>
+      <w:pPr>
+        <w:pStyle w:val="Prrafodelista"/>
+        <w:jc w:val="both"/>
+        <w:rPr>
+          <w:rFonts w:ascii="Arial" w:hAnsi="Arial" w:cs="Arial"/>
+          <w:color w:val="333333"/>
+          <w:shd w:val="clear" w:color="auto" w:fill="FFFFFF"/>
+        </w:rPr>
+      </w:pPr>
+    </w:p>
+    <w:p>
+      <w:pPr>
+        <w:pStyle w:val="Prrafodelista"/>
+        <w:jc w:val="both"/>
+        <w:rPr>
+          <w:rFonts w:ascii="Arial" w:hAnsi="Arial" w:cs="Arial"/>
+          <w:color w:val="333333"/>
+          <w:shd w:val="clear" w:color="auto" w:fill="FFFFFF"/>
+        </w:rPr>
+      </w:pPr>
+      <w:r>
+        <w:rPr>
+          <w:noProof/>
+          <w:lang w:eastAsia="es-ES"/>
+        </w:rPr>
+        <w:drawing>
+          <wp:inline distT="0" distB="0" distL="0" distR="0" wp14:anchorId="1B679FD2" wp14:editId="2D8837A5">
+            <wp:extent cx="5095875" cy="1581150"/>
+            <wp:effectExtent l="0" t="0" r="9525" b="0"/>
+            <wp:docPr id="7" name="Imagen 7"/>
+            <wp:cNvGraphicFramePr>
+              <a:graphicFrameLocks xmlns:a="http://schemas.openxmlformats.org/drawingml/2006/main" noChangeAspect="1"/>
+            </wp:cNvGraphicFramePr>
+            <a:graphic xmlns:a="http://schemas.openxmlformats.org/drawingml/2006/main">
+              <a:graphicData uri="http://schemas.openxmlformats.org/drawingml/2006/picture">
+                <pic:pic xmlns:pic="http://schemas.openxmlformats.org/drawingml/2006/picture">
+                  <pic:nvPicPr>
+                    <pic:cNvPr id="1" name=""/>
+                    <pic:cNvPicPr/>
+                  </pic:nvPicPr>
+                  <pic:blipFill>
+                    <a:blip r:embed="rId10"/>
+                    <a:stretch>
+                      <a:fillRect/>
+                    </a:stretch>
+                  </pic:blipFill>
+                  <pic:spPr>
+                    <a:xfrm>
+                      <a:off x="0" y="0"/>
+                      <a:ext cx="5095875" cy="1581150"/>
+                    </a:xfrm>
+                    <a:prstGeom prst="rect">
+                      <a:avLst/>
+                    </a:prstGeom>
+                  </pic:spPr>
+                </pic:pic>
+              </a:graphicData>
+            </a:graphic>
+          </wp:inline>
+        </w:drawing>
+      </w:r>
+    </w:p>
+    <w:p>
+      <w:pPr>
+        <w:pStyle w:val="Prrafodelista"/>
+        <w:jc w:val="both"/>
+        <w:rPr>
+          <w:rFonts w:ascii="Arial" w:hAnsi="Arial" w:cs="Arial"/>
+          <w:color w:val="333333"/>
+          <w:shd w:val="clear" w:color="auto" w:fill="FFFFFF"/>
+        </w:rPr>
+      </w:pPr>
+    </w:p>
+    <w:p>
+      <w:pPr>
+        <w:pStyle w:val="Prrafodelista"/>
+        <w:jc w:val="both"/>
+        <w:rPr>
+          <w:rFonts w:ascii="Arial" w:hAnsi="Arial" w:cs="Arial"/>
+          <w:color w:val="333333"/>
+          <w:shd w:val="clear" w:color="auto" w:fill="FFFFFF"/>
+        </w:rPr>
+      </w:pPr>
+      <w:r>
+        <w:rPr>
+          <w:noProof/>
+          <w:lang w:eastAsia="es-ES"/>
+        </w:rPr>
+        <w:drawing>
+          <wp:inline distT="0" distB="0" distL="0" distR="0" wp14:anchorId="0F25E1E9" wp14:editId="0F5B1E20">
+            <wp:extent cx="4410075" cy="1885950"/>
+            <wp:effectExtent l="0" t="0" r="9525" b="0"/>
+            <wp:docPr id="6" name="Imagen 6"/>
+            <wp:cNvGraphicFramePr>
+              <a:graphicFrameLocks xmlns:a="http://schemas.openxmlformats.org/drawingml/2006/main" noChangeAspect="1"/>
+            </wp:cNvGraphicFramePr>
+            <a:graphic xmlns:a="http://schemas.openxmlformats.org/drawingml/2006/main">
+              <a:graphicData uri="http://schemas.openxmlformats.org/drawingml/2006/picture">
+                <pic:pic xmlns:pic="http://schemas.openxmlformats.org/drawingml/2006/picture">
+                  <pic:nvPicPr>
+                    <pic:cNvPr id="1" name=""/>
+                    <pic:cNvPicPr/>
+                  </pic:nvPicPr>
+                  <pic:blipFill>
+                    <a:blip r:embed="rId11"/>
+                    <a:stretch>
+                      <a:fillRect/>
+                    </a:stretch>
+                  </pic:blipFill>
+                  <pic:spPr>
+                    <a:xfrm>
+                      <a:off x="0" y="0"/>
+                      <a:ext cx="4410075" cy="1885950"/>
+                    </a:xfrm>
+                    <a:prstGeom prst="rect">
+                      <a:avLst/>
+                    </a:prstGeom>
+                  </pic:spPr>
+                </pic:pic>
+              </a:graphicData>
+            </a:graphic>
+          </wp:inline>
+        </w:drawing>
+      </w:r>
+    </w:p>
+    <w:p>
+      <w:pPr>
+        <w:pStyle w:val="Prrafodelista"/>
+        <w:jc w:val="both"/>
+        <w:rPr>
+          <w:rFonts w:ascii="Arial" w:hAnsi="Arial" w:cs="Arial"/>
+          <w:b/>
+          <w:color w:val="333333"/>
+          <w:shd w:val="clear" w:color="auto" w:fill="FFFFFF"/>
+        </w:rPr>
+      </w:pPr>
+    </w:p>
+    <w:p>
+      <w:pPr>
+        <w:jc w:val="both"/>
+        <w:rPr>
+          <w:rFonts w:ascii="Arial" w:hAnsi="Arial" w:cs="Arial"/>
+          <w:b/>
+          <w:color w:val="333333"/>
+          <w:shd w:val="clear" w:color="auto" w:fill="FFFFFF"/>
+        </w:rPr>
+      </w:pPr>
+    </w:p>
+    <w:p>
+      <w:pPr>
+        <w:jc w:val="both"/>
+      </w:pPr>
+      <w:bookmarkStart w:id="0" w:name="_GoBack"/>
+      <w:bookmarkEnd w:id="0"/>
     </w:p>
     <w:p>
       <w:pPr>
@@ -2261,7 +2293,7 @@
   <w:abstractNum w:abstractNumId="1" w15:restartNumberingAfterBreak="0">
     <w:nsid w:val="10636AB0"/>
     <w:multiLevelType w:val="hybridMultilevel"/>
-    <w:tmpl w:val="C0ECA36C"/>
+    <w:tmpl w:val="BDAC09A8"/>
     <w:lvl w:ilvl="0" w:tplc="0C0A0001">
       <w:start w:val="1"/>
       <w:numFmt w:val="bullet"/>
@@ -2915,6 +2947,25 @@
       <w:contextualSpacing/>
     </w:pPr>
   </w:style>
+  <w:style w:type="table" w:styleId="Tablaconcuadrcula">
+    <w:name w:val="Table Grid"/>
+    <w:basedOn w:val="Tablanormal"/>
+    <w:uiPriority w:val="39"/>
+    <w:rsid w:val="009929F6"/>
+    <w:pPr>
+      <w:spacing w:after="0" w:line="240" w:lineRule="auto"/>
+    </w:pPr>
+    <w:tblPr>
+      <w:tblBorders>
+        <w:top w:val="single" w:sz="4" w:space="0" w:color="auto"/>
+        <w:left w:val="single" w:sz="4" w:space="0" w:color="auto"/>
+        <w:bottom w:val="single" w:sz="4" w:space="0" w:color="auto"/>
+        <w:right w:val="single" w:sz="4" w:space="0" w:color="auto"/>
+        <w:insideH w:val="single" w:sz="4" w:space="0" w:color="auto"/>
+        <w:insideV w:val="single" w:sz="4" w:space="0" w:color="auto"/>
+      </w:tblBorders>
+    </w:tblPr>
+  </w:style>
 </w:styles>
 </file>
 

</xml_diff>